<commit_message>
Update report to indicate vulnerability found
</commit_message>
<xml_diff>
--- a/Findings Report.docx
+++ b/Findings Report.docx
@@ -1,6 +1,6 @@
 
 <file path=word/document.xml><?xml version="1.0" encoding="utf-8"?>
-<w:document xmlns:wpc="http://schemas.microsoft.com/office/word/2010/wordprocessingCanvas" xmlns:cx="http://schemas.microsoft.com/office/drawing/2014/chartex" xmlns:cx1="http://schemas.microsoft.com/office/drawing/2015/9/8/chartex" xmlns:cx2="http://schemas.microsoft.com/office/drawing/2015/10/21/chartex" xmlns:cx3="http://schemas.microsoft.com/office/drawing/2016/5/9/chartex" xmlns:cx4="http://schemas.microsoft.com/office/drawing/2016/5/10/chartex" xmlns:cx5="http://schemas.microsoft.com/office/drawing/2016/5/11/chartex" xmlns:cx6="http://schemas.microsoft.com/office/drawing/2016/5/12/chartex" xmlns:cx7="http://schemas.microsoft.com/office/drawing/2016/5/13/chartex" xmlns:cx8="http://schemas.microsoft.com/office/drawing/2016/5/14/chartex" xmlns:mc="http://schemas.openxmlformats.org/markup-compatibility/2006" xmlns:aink="http://schemas.microsoft.com/office/drawing/2016/ink" xmlns:am3d="http://schemas.microsoft.com/office/drawing/2017/model3d" xmlns:o="urn:schemas-microsoft-com:office:office" xmlns:r="http://schemas.openxmlformats.org/officeDocument/2006/relationships" xmlns:m="http://schemas.openxmlformats.org/officeDocument/2006/math" xmlns:v="urn:schemas-microsoft-com:vml" xmlns:wp14="http://schemas.microsoft.com/office/word/2010/wordprocessingDrawing" xmlns:wp="http://schemas.openxmlformats.org/drawingml/2006/wordprocessingDrawing" xmlns:w10="urn:schemas-microsoft-com:office:word" xmlns:w="http://schemas.openxmlformats.org/wordprocessingml/2006/main" xmlns:w14="http://schemas.microsoft.com/office/word/2010/wordml" xmlns:w15="http://schemas.microsoft.com/office/word/2012/wordml" xmlns:w16cid="http://schemas.microsoft.com/office/word/2016/wordml/cid" xmlns:w16se="http://schemas.microsoft.com/office/word/2015/wordml/symex" xmlns:wpg="http://schemas.microsoft.com/office/word/2010/wordprocessingGroup" xmlns:wpi="http://schemas.microsoft.com/office/word/2010/wordprocessingInk" xmlns:wne="http://schemas.microsoft.com/office/word/2006/wordml" xmlns:wps="http://schemas.microsoft.com/office/word/2010/wordprocessingShape" mc:Ignorable="w14 w15 w16se w16cid wp14">
+<w:document xmlns:wpc="http://schemas.microsoft.com/office/word/2010/wordprocessingCanvas" xmlns:cx="http://schemas.microsoft.com/office/drawing/2014/chartex" xmlns:cx1="http://schemas.microsoft.com/office/drawing/2015/9/8/chartex" xmlns:cx2="http://schemas.microsoft.com/office/drawing/2015/10/21/chartex" xmlns:cx3="http://schemas.microsoft.com/office/drawing/2016/5/9/chartex" xmlns:cx4="http://schemas.microsoft.com/office/drawing/2016/5/10/chartex" xmlns:cx5="http://schemas.microsoft.com/office/drawing/2016/5/11/chartex" xmlns:cx6="http://schemas.microsoft.com/office/drawing/2016/5/12/chartex" xmlns:cx7="http://schemas.microsoft.com/office/drawing/2016/5/13/chartex" xmlns:cx8="http://schemas.microsoft.com/office/drawing/2016/5/14/chartex" xmlns:mc="http://schemas.openxmlformats.org/markup-compatibility/2006" xmlns:aink="http://schemas.microsoft.com/office/drawing/2016/ink" xmlns:am3d="http://schemas.microsoft.com/office/drawing/2017/model3d" xmlns:o="urn:schemas-microsoft-com:office:office" xmlns:oel="http://schemas.microsoft.com/office/2019/extlst" xmlns:r="http://schemas.openxmlformats.org/officeDocument/2006/relationships" xmlns:m="http://schemas.openxmlformats.org/officeDocument/2006/math" xmlns:v="urn:schemas-microsoft-com:vml" xmlns:wp14="http://schemas.microsoft.com/office/word/2010/wordprocessingDrawing" xmlns:wp="http://schemas.openxmlformats.org/drawingml/2006/wordprocessingDrawing" xmlns:w10="urn:schemas-microsoft-com:office:word" xmlns:w="http://schemas.openxmlformats.org/wordprocessingml/2006/main" xmlns:w14="http://schemas.microsoft.com/office/word/2010/wordml" xmlns:w15="http://schemas.microsoft.com/office/word/2012/wordml" xmlns:w16cex="http://schemas.microsoft.com/office/word/2018/wordml/cex" xmlns:w16cid="http://schemas.microsoft.com/office/word/2016/wordml/cid" xmlns:w16="http://schemas.microsoft.com/office/word/2018/wordml" xmlns:w16sdtdh="http://schemas.microsoft.com/office/word/2020/wordml/sdtdatahash" xmlns:w16se="http://schemas.microsoft.com/office/word/2015/wordml/symex" xmlns:wpg="http://schemas.microsoft.com/office/word/2010/wordprocessingGroup" xmlns:wpi="http://schemas.microsoft.com/office/word/2010/wordprocessingInk" xmlns:wne="http://schemas.microsoft.com/office/word/2006/wordml" xmlns:wps="http://schemas.microsoft.com/office/word/2010/wordprocessingShape" mc:Ignorable="w14 w15 w16se w16cid w16 w16cex w16sdtdh wp14">
   <w:body>
     <w:p>
       <w:pPr>
@@ -194,6 +194,14 @@
                 <w:szCs w:val="22"/>
               </w:rPr>
             </w:pPr>
+            <w:r>
+              <w:rPr>
+                <w:rFonts w:ascii="Agenda Tabular Light" w:hAnsi="Agenda Tabular Light"/>
+                <w:sz w:val="22"/>
+                <w:szCs w:val="22"/>
+              </w:rPr>
+              <w:t>2024-03-05</w:t>
+            </w:r>
           </w:p>
         </w:tc>
         <w:tc>
@@ -229,6 +237,16 @@
                 <w:szCs w:val="22"/>
               </w:rPr>
             </w:pPr>
+            <w:r>
+              <w:rPr>
+                <w:rFonts w:ascii="Agenda Tabular Light" w:hAnsi="Agenda Tabular Light" w:cs="Arial"/>
+                <w:b/>
+                <w:bCs/>
+                <w:sz w:val="22"/>
+                <w:szCs w:val="22"/>
+              </w:rPr>
+              <w:t>Open link in another tab to execute transfer.</w:t>
+            </w:r>
           </w:p>
           <w:p>
             <w:pPr>
@@ -406,6 +424,16 @@
                 <w:szCs w:val="20"/>
               </w:rPr>
             </w:pPr>
+            <w:r>
+              <w:rPr>
+                <w:rFonts w:ascii="Agenda Tabular Light" w:eastAsia="Verdana" w:hAnsi="Agenda Tabular Light" w:cs="Arial"/>
+                <w:b/>
+                <w:bCs/>
+                <w:sz w:val="20"/>
+                <w:szCs w:val="20"/>
+              </w:rPr>
+              <w:t>An already authenticated session can be exploited by opening a link in another tab and executing a transaction not authorized by the user.</w:t>
+            </w:r>
           </w:p>
           <w:p>
             <w:pPr>
@@ -540,16 +568,7 @@
                 <w:sz w:val="22"/>
                 <w:szCs w:val="22"/>
               </w:rPr>
-              <w:t xml:space="preserve">Finding: </w:t>
-            </w:r>
-            <w:r>
-              <w:rPr>
-                <w:rFonts w:ascii="Agenda Tabular Light" w:hAnsi="Agenda Tabular Light"/>
-                <w:b/>
-                <w:sz w:val="22"/>
-                <w:szCs w:val="22"/>
-              </w:rPr>
-              <w:t>CSRF</w:t>
+              <w:t>Finding: CSRF</w:t>
             </w:r>
           </w:p>
         </w:tc>
@@ -664,8 +683,6 @@
                 <w:szCs w:val="20"/>
               </w:rPr>
             </w:pPr>
-            <w:bookmarkStart w:id="4" w:name="_GoBack"/>
-            <w:bookmarkEnd w:id="4"/>
           </w:p>
           <w:p>
             <w:pPr>
@@ -836,7 +853,7 @@
 </file>
 
 <file path=word/numbering.xml><?xml version="1.0" encoding="utf-8"?>
-<w:numbering xmlns:wpc="http://schemas.microsoft.com/office/word/2010/wordprocessingCanvas" xmlns:cx="http://schemas.microsoft.com/office/drawing/2014/chartex" xmlns:cx1="http://schemas.microsoft.com/office/drawing/2015/9/8/chartex" xmlns:cx2="http://schemas.microsoft.com/office/drawing/2015/10/21/chartex" xmlns:cx3="http://schemas.microsoft.com/office/drawing/2016/5/9/chartex" xmlns:cx4="http://schemas.microsoft.com/office/drawing/2016/5/10/chartex" xmlns:cx5="http://schemas.microsoft.com/office/drawing/2016/5/11/chartex" xmlns:cx6="http://schemas.microsoft.com/office/drawing/2016/5/12/chartex" xmlns:cx7="http://schemas.microsoft.com/office/drawing/2016/5/13/chartex" xmlns:cx8="http://schemas.microsoft.com/office/drawing/2016/5/14/chartex" xmlns:mc="http://schemas.openxmlformats.org/markup-compatibility/2006" xmlns:aink="http://schemas.microsoft.com/office/drawing/2016/ink" xmlns:am3d="http://schemas.microsoft.com/office/drawing/2017/model3d" xmlns:o="urn:schemas-microsoft-com:office:office" xmlns:r="http://schemas.openxmlformats.org/officeDocument/2006/relationships" xmlns:m="http://schemas.openxmlformats.org/officeDocument/2006/math" xmlns:v="urn:schemas-microsoft-com:vml" xmlns:wp14="http://schemas.microsoft.com/office/word/2010/wordprocessingDrawing" xmlns:wp="http://schemas.openxmlformats.org/drawingml/2006/wordprocessingDrawing" xmlns:w10="urn:schemas-microsoft-com:office:word" xmlns:w="http://schemas.openxmlformats.org/wordprocessingml/2006/main" xmlns:w14="http://schemas.microsoft.com/office/word/2010/wordml" xmlns:w15="http://schemas.microsoft.com/office/word/2012/wordml" xmlns:w16cid="http://schemas.microsoft.com/office/word/2016/wordml/cid" xmlns:w16se="http://schemas.microsoft.com/office/word/2015/wordml/symex" xmlns:wpg="http://schemas.microsoft.com/office/word/2010/wordprocessingGroup" xmlns:wpi="http://schemas.microsoft.com/office/word/2010/wordprocessingInk" xmlns:wne="http://schemas.microsoft.com/office/word/2006/wordml" xmlns:wps="http://schemas.microsoft.com/office/word/2010/wordprocessingShape" mc:Ignorable="w14 w15 w16se w16cid wp14">
+<w:numbering xmlns:wpc="http://schemas.microsoft.com/office/word/2010/wordprocessingCanvas" xmlns:cx="http://schemas.microsoft.com/office/drawing/2014/chartex" xmlns:cx1="http://schemas.microsoft.com/office/drawing/2015/9/8/chartex" xmlns:cx2="http://schemas.microsoft.com/office/drawing/2015/10/21/chartex" xmlns:cx3="http://schemas.microsoft.com/office/drawing/2016/5/9/chartex" xmlns:cx4="http://schemas.microsoft.com/office/drawing/2016/5/10/chartex" xmlns:cx5="http://schemas.microsoft.com/office/drawing/2016/5/11/chartex" xmlns:cx6="http://schemas.microsoft.com/office/drawing/2016/5/12/chartex" xmlns:cx7="http://schemas.microsoft.com/office/drawing/2016/5/13/chartex" xmlns:cx8="http://schemas.microsoft.com/office/drawing/2016/5/14/chartex" xmlns:mc="http://schemas.openxmlformats.org/markup-compatibility/2006" xmlns:aink="http://schemas.microsoft.com/office/drawing/2016/ink" xmlns:am3d="http://schemas.microsoft.com/office/drawing/2017/model3d" xmlns:o="urn:schemas-microsoft-com:office:office" xmlns:oel="http://schemas.microsoft.com/office/2019/extlst" xmlns:r="http://schemas.openxmlformats.org/officeDocument/2006/relationships" xmlns:m="http://schemas.openxmlformats.org/officeDocument/2006/math" xmlns:v="urn:schemas-microsoft-com:vml" xmlns:wp14="http://schemas.microsoft.com/office/word/2010/wordprocessingDrawing" xmlns:wp="http://schemas.openxmlformats.org/drawingml/2006/wordprocessingDrawing" xmlns:w10="urn:schemas-microsoft-com:office:word" xmlns:w="http://schemas.openxmlformats.org/wordprocessingml/2006/main" xmlns:w14="http://schemas.microsoft.com/office/word/2010/wordml" xmlns:w15="http://schemas.microsoft.com/office/word/2012/wordml" xmlns:w16cex="http://schemas.microsoft.com/office/word/2018/wordml/cex" xmlns:w16cid="http://schemas.microsoft.com/office/word/2016/wordml/cid" xmlns:w16="http://schemas.microsoft.com/office/word/2018/wordml" xmlns:w16sdtdh="http://schemas.microsoft.com/office/word/2020/wordml/sdtdatahash" xmlns:w16se="http://schemas.microsoft.com/office/word/2015/wordml/symex" xmlns:wpg="http://schemas.microsoft.com/office/word/2010/wordprocessingGroup" xmlns:wpi="http://schemas.microsoft.com/office/word/2010/wordprocessingInk" xmlns:wne="http://schemas.microsoft.com/office/word/2006/wordml" xmlns:wps="http://schemas.microsoft.com/office/word/2010/wordprocessingShape" mc:Ignorable="w14 w15 w16se w16cid w16 w16cex w16sdtdh wp14">
   <w:abstractNum w:abstractNumId="0" w15:restartNumberingAfterBreak="0">
     <w:nsid w:val="3E7A147B"/>
     <w:multiLevelType w:val="hybridMultilevel"/>
@@ -1067,7 +1084,7 @@
       </w:pPr>
     </w:lvl>
   </w:abstractNum>
-  <w:num w:numId="1">
+  <w:num w:numId="1" w16cid:durableId="1212689783">
     <w:abstractNumId w:val="1"/>
     <w:lvlOverride w:ilvl="0"/>
     <w:lvlOverride w:ilvl="1">
@@ -1095,7 +1112,7 @@
       <w:startOverride w:val="1"/>
     </w:lvlOverride>
   </w:num>
-  <w:num w:numId="2">
+  <w:num w:numId="2" w16cid:durableId="1561861499">
     <w:abstractNumId w:val="0"/>
     <w:lvlOverride w:ilvl="0">
       <w:startOverride w:val="1"/>
@@ -1129,7 +1146,7 @@
 </file>
 
 <file path=word/styles.xml><?xml version="1.0" encoding="utf-8"?>
-<w:styles xmlns:mc="http://schemas.openxmlformats.org/markup-compatibility/2006" xmlns:r="http://schemas.openxmlformats.org/officeDocument/2006/relationships" xmlns:w="http://schemas.openxmlformats.org/wordprocessingml/2006/main" xmlns:w14="http://schemas.microsoft.com/office/word/2010/wordml" xmlns:w15="http://schemas.microsoft.com/office/word/2012/wordml" xmlns:w16cid="http://schemas.microsoft.com/office/word/2016/wordml/cid" xmlns:w16se="http://schemas.microsoft.com/office/word/2015/wordml/symex" mc:Ignorable="w14 w15 w16se w16cid">
+<w:styles xmlns:mc="http://schemas.openxmlformats.org/markup-compatibility/2006" xmlns:r="http://schemas.openxmlformats.org/officeDocument/2006/relationships" xmlns:w="http://schemas.openxmlformats.org/wordprocessingml/2006/main" xmlns:w14="http://schemas.microsoft.com/office/word/2010/wordml" xmlns:w15="http://schemas.microsoft.com/office/word/2012/wordml" xmlns:w16cex="http://schemas.microsoft.com/office/word/2018/wordml/cex" xmlns:w16cid="http://schemas.microsoft.com/office/word/2016/wordml/cid" xmlns:w16="http://schemas.microsoft.com/office/word/2018/wordml" xmlns:w16sdtdh="http://schemas.microsoft.com/office/word/2020/wordml/sdtdatahash" xmlns:w16se="http://schemas.microsoft.com/office/word/2015/wordml/symex" mc:Ignorable="w14 w15 w16se w16cid w16 w16cex w16sdtdh">
   <w:docDefaults>
     <w:rPrDefault>
       <w:rPr>
@@ -1145,7 +1162,7 @@
       </w:pPr>
     </w:pPrDefault>
   </w:docDefaults>
-  <w:latentStyles w:defLockedState="0" w:defUIPriority="99" w:defSemiHidden="0" w:defUnhideWhenUsed="0" w:defQFormat="0" w:count="375">
+  <w:latentStyles w:defLockedState="0" w:defUIPriority="99" w:defSemiHidden="0" w:defUnhideWhenUsed="0" w:defQFormat="0" w:count="376">
     <w:lsdException w:name="Normal" w:uiPriority="0" w:qFormat="1"/>
     <w:lsdException w:name="heading 1" w:uiPriority="9" w:qFormat="1"/>
     <w:lsdException w:name="heading 2" w:semiHidden="1" w:uiPriority="9" w:unhideWhenUsed="1" w:qFormat="1"/>
@@ -1521,6 +1538,7 @@
     <w:lsdException w:name="Smart Hyperlink" w:semiHidden="1" w:unhideWhenUsed="1"/>
     <w:lsdException w:name="Hashtag" w:semiHidden="1" w:unhideWhenUsed="1"/>
     <w:lsdException w:name="Unresolved Mention" w:semiHidden="1" w:unhideWhenUsed="1"/>
+    <w:lsdException w:name="Smart Link" w:semiHidden="1" w:unhideWhenUsed="1"/>
   </w:latentStyles>
   <w:style w:type="paragraph" w:default="1" w:styleId="Normal">
     <w:name w:val="Normal"/>
@@ -1879,6 +1897,21 @@
 </file>
 
 <file path=customXml/item1.xml><?xml version="1.0" encoding="utf-8"?>
+<p:properties xmlns:p="http://schemas.microsoft.com/office/2006/metadata/properties" xmlns:xsi="http://www.w3.org/2001/XMLSchema-instance" xmlns:pc="http://schemas.microsoft.com/office/infopath/2007/PartnerControls">
+  <documentManagement/>
+</p:properties>
+</file>
+
+<file path=customXml/item2.xml><?xml version="1.0" encoding="utf-8"?>
+<?mso-contentType ?>
+<FormTemplates xmlns="http://schemas.microsoft.com/sharepoint/v3/contenttype/forms">
+  <Display>DocumentLibraryForm</Display>
+  <Edit>DocumentLibraryForm</Edit>
+  <New>DocumentLibraryForm</New>
+</FormTemplates>
+</file>
+
+<file path=customXml/item3.xml><?xml version="1.0" encoding="utf-8"?>
 <ct:contentTypeSchema xmlns:ct="http://schemas.microsoft.com/office/2006/metadata/contentType" xmlns:ma="http://schemas.microsoft.com/office/2006/metadata/properties/metaAttributes" ct:_="" ma:_="" ma:contentTypeName="Document" ma:contentTypeID="0x010100ADD5C70DE3D7AF4DB8FADD1D23BA7BD5" ma:contentTypeVersion="1" ma:contentTypeDescription="Create a new document." ma:contentTypeScope="" ma:versionID="1bd13a4d00fa4ed231ceb0b02b0acc9a">
   <xsd:schema xmlns:xsd="http://www.w3.org/2001/XMLSchema" xmlns:xs="http://www.w3.org/2001/XMLSchema" xmlns:p="http://schemas.microsoft.com/office/2006/metadata/properties" xmlns:ns2="55e134a3-e9ed-440d-bdc6-82ea3985d29b" xmlns:ns3="4cdf9576-a9f4-41e7-a5a4-955c8ac8f270" targetNamespace="http://schemas.microsoft.com/office/2006/metadata/properties" ma:root="true" ma:fieldsID="c077c893160a3248578b606641abf689" ns2:_="" ns3:_="">
     <xsd:import namespace="55e134a3-e9ed-440d-bdc6-82ea3985d29b"/>
@@ -2073,29 +2106,38 @@
 </ct:contentTypeSchema>
 </file>
 
-<file path=customXml/item2.xml><?xml version="1.0" encoding="utf-8"?>
-<?mso-contentType ?>
-<FormTemplates xmlns="http://schemas.microsoft.com/sharepoint/v3/contenttype/forms">
-  <Display>DocumentLibraryForm</Display>
-  <Edit>DocumentLibraryForm</Edit>
-  <New>DocumentLibraryForm</New>
-</FormTemplates>
-</file>
-
-<file path=customXml/item3.xml><?xml version="1.0" encoding="utf-8"?>
-<p:properties xmlns:p="http://schemas.microsoft.com/office/2006/metadata/properties" xmlns:xsi="http://www.w3.org/2001/XMLSchema-instance" xmlns:pc="http://schemas.microsoft.com/office/infopath/2007/PartnerControls">
-  <documentManagement/>
-</p:properties>
-</file>
-
 <file path=customXml/itemProps1.xml><?xml version="1.0" encoding="utf-8"?>
-<ds:datastoreItem xmlns:ds="http://schemas.openxmlformats.org/officeDocument/2006/customXml" ds:itemID="{D6C133F6-8507-495A-BFF0-A7F795E762D4}"/>
+<ds:datastoreItem xmlns:ds="http://schemas.openxmlformats.org/officeDocument/2006/customXml" ds:itemID="{D9D958F8-451C-4A66-9864-EF717617119C}">
+  <ds:schemaRefs>
+    <ds:schemaRef ds:uri="http://schemas.microsoft.com/office/2006/metadata/properties"/>
+    <ds:schemaRef ds:uri="http://schemas.microsoft.com/office/infopath/2007/PartnerControls"/>
+  </ds:schemaRefs>
+</ds:datastoreItem>
 </file>
 
 <file path=customXml/itemProps2.xml><?xml version="1.0" encoding="utf-8"?>
-<ds:datastoreItem xmlns:ds="http://schemas.openxmlformats.org/officeDocument/2006/customXml" ds:itemID="{8C7B0187-C127-4805-BE60-E0E647FD10FC}"/>
+<ds:datastoreItem xmlns:ds="http://schemas.openxmlformats.org/officeDocument/2006/customXml" ds:itemID="{8C7B0187-C127-4805-BE60-E0E647FD10FC}">
+  <ds:schemaRefs>
+    <ds:schemaRef ds:uri="http://schemas.microsoft.com/sharepoint/v3/contenttype/forms"/>
+  </ds:schemaRefs>
+</ds:datastoreItem>
 </file>
 
 <file path=customXml/itemProps3.xml><?xml version="1.0" encoding="utf-8"?>
-<ds:datastoreItem xmlns:ds="http://schemas.openxmlformats.org/officeDocument/2006/customXml" ds:itemID="{D9D958F8-451C-4A66-9864-EF717617119C}"/>
+<ds:datastoreItem xmlns:ds="http://schemas.openxmlformats.org/officeDocument/2006/customXml" ds:itemID="{D6C133F6-8507-495A-BFF0-A7F795E762D4}">
+  <ds:schemaRefs>
+    <ds:schemaRef ds:uri="http://schemas.microsoft.com/office/2006/metadata/contentType"/>
+    <ds:schemaRef ds:uri="http://schemas.microsoft.com/office/2006/metadata/properties/metaAttributes"/>
+    <ds:schemaRef ds:uri="http://www.w3.org/2001/XMLSchema"/>
+    <ds:schemaRef ds:uri="http://schemas.microsoft.com/office/2006/metadata/properties"/>
+    <ds:schemaRef ds:uri="55e134a3-e9ed-440d-bdc6-82ea3985d29b"/>
+    <ds:schemaRef ds:uri="4cdf9576-a9f4-41e7-a5a4-955c8ac8f270"/>
+    <ds:schemaRef ds:uri="http://schemas.microsoft.com/office/2006/documentManagement/types"/>
+    <ds:schemaRef ds:uri="http://schemas.microsoft.com/office/infopath/2007/PartnerControls"/>
+    <ds:schemaRef ds:uri="http://schemas.openxmlformats.org/package/2006/metadata/core-properties"/>
+    <ds:schemaRef ds:uri="http://purl.org/dc/elements/1.1/"/>
+    <ds:schemaRef ds:uri="http://purl.org/dc/terms/"/>
+    <ds:schemaRef ds:uri="http://schemas.microsoft.com/internal/obd"/>
+  </ds:schemaRefs>
+</ds:datastoreItem>
 </file>
</xml_diff>